<commit_message>
ajout solution atelier1; cours et atelier S3
</commit_message>
<xml_diff>
--- a/content/semaine1/atelier/AlmaLinux_Problèmes connus.docx
+++ b/content/semaine1/atelier/AlmaLinux_Problèmes connus.docx
@@ -140,11 +140,10 @@
         <w:spacing w:after="240" w:line="240" w:lineRule="auto"/>
         <w:divId w:val="387533924"/>
         <w:rPr>
+          <w:rStyle w:val="s1"/>
           <w:rFonts w:ascii=".SF UI" w:hAnsi=".SF UI" w:cs="Times New Roman"/>
           <w:color w:val="000000"/>
           <w:kern w:val="0"/>
-          <w:sz w:val="26"/>
-          <w:szCs w:val="26"/>
           <w14:ligatures w14:val="none"/>
         </w:rPr>
       </w:pPr>
@@ -187,14 +186,6 @@
         </w:rPr>
         <w:t>Il y a un autre problème qui apparaît après l’installation. La machine peut geler et on n’a pas le choix que de redémarrer</w:t>
       </w:r>
-    </w:p>
-    <w:p>
-      <w:pPr>
-        <w:pStyle w:val="p1"/>
-        <w:rPr>
-          <w:rStyle w:val="s1"/>
-        </w:rPr>
-      </w:pPr>
     </w:p>
     <w:p>
       <w:pPr>
@@ -206,11 +197,10 @@
         <w:spacing w:after="240" w:line="240" w:lineRule="auto"/>
         <w:divId w:val="1855338432"/>
         <w:rPr>
+          <w:rStyle w:val="s1"/>
           <w:rFonts w:ascii=".SF UI" w:hAnsi=".SF UI" w:cs="Times New Roman"/>
           <w:color w:val="000000"/>
           <w:kern w:val="0"/>
-          <w:sz w:val="26"/>
-          <w:szCs w:val="26"/>
           <w14:ligatures w14:val="none"/>
         </w:rPr>
       </w:pPr>
@@ -269,14 +259,6 @@
         </w:rPr>
         <w:t xml:space="preserve"> ça ne fonctionnait pas. Quand je mettais la mémoire max de dispo de la machine + 1 proc / 4 coeurs + disque dur 40gb et là tout était beau.</w:t>
       </w:r>
-    </w:p>
-    <w:p>
-      <w:pPr>
-        <w:pStyle w:val="p1"/>
-        <w:rPr>
-          <w:rStyle w:val="s1"/>
-        </w:rPr>
-      </w:pPr>
     </w:p>
     <w:p>
       <w:pPr>
@@ -449,14 +431,6 @@
         <w:tab/>
         <w:t>j'ai des étudiants pour qui 20 gb ça refusait. Donc je leur faisais mettre le double et c'était beau</w:t>
       </w:r>
-    </w:p>
-    <w:p>
-      <w:pPr>
-        <w:pStyle w:val="p1"/>
-        <w:rPr>
-          <w:rStyle w:val="s1"/>
-        </w:rPr>
-      </w:pPr>
     </w:p>
     <w:p>
       <w:pPr>

</xml_diff>